<commit_message>
Coding Exercise 5 fixes
</commit_message>
<xml_diff>
--- a/textbook-source/static/templates/cw5b_exercise.docx
+++ b/textbook-source/static/templates/cw5b_exercise.docx
@@ -64,6 +64,19 @@
     </w:p>
     <w:p>
       <w:pPr>
+        <w:rPr>
+          <w:lang w:val="en-GB"/>
+        </w:rPr>
+      </w:pPr>
+      <w:r>
+        <w:rPr>
+          <w:lang w:val="en-GB"/>
+        </w:rPr>
+        <w:t>{%p if template_list | length != 0: %}</w:t>
+      </w:r>
+    </w:p>
+    <w:p>
+      <w:pPr>
         <w:pStyle w:val="abSubject"/>
       </w:pPr>
       <w:r>
@@ -75,27 +88,17 @@
       <w:r>
         <w:t xml:space="preserve"> </w:t>
       </w:r>
-      <w:proofErr w:type="spellStart"/>
       <w:r>
         <w:t>t_raindrops</w:t>
       </w:r>
       <w:r>
-        <w:t>.subject</w:t>
-      </w:r>
-      <w:proofErr w:type="spellEnd"/>
-      <w:r>
-        <w:t xml:space="preserve"> | </w:t>
-      </w:r>
-      <w:proofErr w:type="spellStart"/>
+        <w:t xml:space="preserve">.subject | </w:t>
+      </w:r>
       <w:r>
         <w:t>inline_</w:t>
       </w:r>
       <w:r>
-        <w:t>markdown</w:t>
-      </w:r>
-      <w:proofErr w:type="spellEnd"/>
-      <w:r>
-        <w:t xml:space="preserve"> }}</w:t>
+        <w:t>markdown }}</w:t>
       </w:r>
     </w:p>
     <w:p>
@@ -108,16 +111,29 @@
       <w:r>
         <w:t xml:space="preserve"> </w:t>
       </w:r>
-      <w:proofErr w:type="spellStart"/>
       <w:r>
         <w:t>t_raindrops</w:t>
       </w:r>
       <w:r>
-        <w:t>.content</w:t>
-      </w:r>
-      <w:proofErr w:type="spellEnd"/>
-      <w:r>
-        <w:t xml:space="preserve"> | markdown }}</w:t>
+        <w:t>.content | markdown }}</w:t>
+      </w:r>
+    </w:p>
+    <w:p>
+      <w:r>
+        <w:t xml:space="preserve">{%p else: </w:t>
+      </w:r>
+      <w:r>
+        <w:t>%}</w:t>
+      </w:r>
+    </w:p>
+    <w:p>
+      <w:r>
+        <w:t>You do not seem to like anything.</w:t>
+      </w:r>
+    </w:p>
+    <w:p>
+      <w:r>
+        <w:t>{%p endif %}</w:t>
       </w:r>
     </w:p>
     <w:sectPr>
@@ -231,19 +247,11 @@
       </w:rPr>
       <w:tab/>
     </w:r>
-    <w:proofErr w:type="spellStart"/>
     <w:r>
       <w:rPr>
         <w:lang w:val="en-GB"/>
       </w:rPr>
-      <w:t>Yummmm</w:t>
-    </w:r>
-    <w:proofErr w:type="spellEnd"/>
-    <w:r>
-      <w:rPr>
-        <w:lang w:val="en-GB"/>
-      </w:rPr>
-      <w:t xml:space="preserve"> Catfish!</w:t>
+      <w:t>Yummmm Catfish!</w:t>
     </w:r>
   </w:p>
 </w:ftr>

</xml_diff>